<commit_message>
Fix and verifiication of same for Bug 3
</commit_message>
<xml_diff>
--- a/debug_logs/Bug 3 - Double fine incurred to patron.docx
+++ b/debug_logs/Bug 3 - Double fine incurred to patron.docx
@@ -131,7 +131,7 @@
         <w:sdtEndPr/>
         <w:sdtContent>
           <w:r>
-            <w:t>ASSIGNED</w:t>
+            <w:t>VERIFIED</w:t>
           </w:r>
         </w:sdtContent>
       </w:sdt>
@@ -2409,6 +2409,9 @@
       </w:r>
     </w:p>
     <w:p>
+      <w:pPr>
+        <w:keepNext/>
+      </w:pPr>
       <w:r>
         <w:drawing>
           <wp:inline distT="0" distB="0" distL="0" distR="0" wp14:anchorId="0AAE03EA" wp14:editId="03D1AC53">
@@ -2448,8 +2451,403 @@
       </w:r>
     </w:p>
     <w:p>
+      <w:pPr>
+        <w:pStyle w:val="Caption"/>
+      </w:pPr>
+      <w:r>
+        <w:t xml:space="preserve">Figure </w:t>
+      </w:r>
+      <w:fldSimple w:instr=" SEQ Figure \* ARABIC ">
+        <w:r>
+          <w:rPr>
+            <w:noProof/>
+          </w:rPr>
+          <w:t>3</w:t>
+        </w:r>
+      </w:fldSimple>
+      <w:r>
+        <w:t>: incurFine() called in bookScanned()</w:t>
+      </w:r>
+    </w:p>
+    <w:p>
       <w:r>
         <w:t>Patron should only be fined when loan is discharged. To rectify the defect, remove the call to incurFine() at line 53.</w:t>
+      </w:r>
+    </w:p>
+    <w:p>
+      <w:pPr>
+        <w:keepNext/>
+      </w:pPr>
+      <w:r>
+        <w:drawing>
+          <wp:inline distT="0" distB="0" distL="0" distR="0" wp14:anchorId="386ADCA7" wp14:editId="569E25E6">
+            <wp:extent cx="5731510" cy="908050"/>
+            <wp:effectExtent l="0" t="0" r="2540" b="6350"/>
+            <wp:docPr id="7" name="Picture 7"/>
+            <wp:cNvGraphicFramePr>
+              <a:graphicFrameLocks xmlns:a="http://schemas.openxmlformats.org/drawingml/2006/main" noChangeAspect="1"/>
+            </wp:cNvGraphicFramePr>
+            <a:graphic xmlns:a="http://schemas.openxmlformats.org/drawingml/2006/main">
+              <a:graphicData uri="http://schemas.openxmlformats.org/drawingml/2006/picture">
+                <pic:pic xmlns:pic="http://schemas.openxmlformats.org/drawingml/2006/picture">
+                  <pic:nvPicPr>
+                    <pic:cNvPr id="1" name=""/>
+                    <pic:cNvPicPr/>
+                  </pic:nvPicPr>
+                  <pic:blipFill>
+                    <a:blip r:embed="rId15"/>
+                    <a:stretch>
+                      <a:fillRect/>
+                    </a:stretch>
+                  </pic:blipFill>
+                  <pic:spPr>
+                    <a:xfrm>
+                      <a:off x="0" y="0"/>
+                      <a:ext cx="5731510" cy="908050"/>
+                    </a:xfrm>
+                    <a:prstGeom prst="rect">
+                      <a:avLst/>
+                    </a:prstGeom>
+                  </pic:spPr>
+                </pic:pic>
+              </a:graphicData>
+            </a:graphic>
+          </wp:inline>
+        </w:drawing>
+      </w:r>
+    </w:p>
+    <w:p>
+      <w:pPr>
+        <w:pStyle w:val="Caption"/>
+      </w:pPr>
+      <w:r>
+        <w:t xml:space="preserve">Figure </w:t>
+      </w:r>
+      <w:fldSimple w:instr=" SEQ Figure \* ARABIC ">
+        <w:r>
+          <w:rPr>
+            <w:noProof/>
+          </w:rPr>
+          <w:t>4</w:t>
+        </w:r>
+      </w:fldSimple>
+      <w:r>
+        <w:t>: finesPayable at 0.0 before bookScanned()</w:t>
+      </w:r>
+    </w:p>
+    <w:p/>
+    <w:p>
+      <w:pPr>
+        <w:keepNext/>
+      </w:pPr>
+      <w:r>
+        <w:drawing>
+          <wp:inline distT="0" distB="0" distL="0" distR="0" wp14:anchorId="0F619B47" wp14:editId="005FE3BF">
+            <wp:extent cx="5731510" cy="845820"/>
+            <wp:effectExtent l="0" t="0" r="2540" b="0"/>
+            <wp:docPr id="8" name="Picture 8"/>
+            <wp:cNvGraphicFramePr>
+              <a:graphicFrameLocks xmlns:a="http://schemas.openxmlformats.org/drawingml/2006/main" noChangeAspect="1"/>
+            </wp:cNvGraphicFramePr>
+            <a:graphic xmlns:a="http://schemas.openxmlformats.org/drawingml/2006/main">
+              <a:graphicData uri="http://schemas.openxmlformats.org/drawingml/2006/picture">
+                <pic:pic xmlns:pic="http://schemas.openxmlformats.org/drawingml/2006/picture">
+                  <pic:nvPicPr>
+                    <pic:cNvPr id="1" name=""/>
+                    <pic:cNvPicPr/>
+                  </pic:nvPicPr>
+                  <pic:blipFill>
+                    <a:blip r:embed="rId16"/>
+                    <a:stretch>
+                      <a:fillRect/>
+                    </a:stretch>
+                  </pic:blipFill>
+                  <pic:spPr>
+                    <a:xfrm>
+                      <a:off x="0" y="0"/>
+                      <a:ext cx="5731510" cy="845820"/>
+                    </a:xfrm>
+                    <a:prstGeom prst="rect">
+                      <a:avLst/>
+                    </a:prstGeom>
+                  </pic:spPr>
+                </pic:pic>
+              </a:graphicData>
+            </a:graphic>
+          </wp:inline>
+        </w:drawing>
+      </w:r>
+    </w:p>
+    <w:p>
+      <w:pPr>
+        <w:pStyle w:val="Caption"/>
+      </w:pPr>
+      <w:r>
+        <w:t xml:space="preserve">Figure </w:t>
+      </w:r>
+      <w:fldSimple w:instr=" SEQ Figure \* ARABIC ">
+        <w:r>
+          <w:rPr>
+            <w:noProof/>
+          </w:rPr>
+          <w:t>5</w:t>
+        </w:r>
+      </w:fldSimple>
+      <w:r>
+        <w:t>:</w:t>
+      </w:r>
+      <w:r>
+        <w:t xml:space="preserve"> </w:t>
+      </w:r>
+      <w:r>
+        <w:t>finesPayable at 0.0 after bookScanned()</w:t>
+      </w:r>
+    </w:p>
+    <w:p/>
+    <w:p>
+      <w:pPr>
+        <w:keepNext/>
+      </w:pPr>
+      <w:r>
+        <w:lastRenderedPageBreak/>
+        <w:drawing>
+          <wp:inline distT="0" distB="0" distL="0" distR="0" wp14:anchorId="79907904" wp14:editId="3B027460">
+            <wp:extent cx="5731510" cy="841375"/>
+            <wp:effectExtent l="0" t="0" r="2540" b="0"/>
+            <wp:docPr id="9" name="Picture 9"/>
+            <wp:cNvGraphicFramePr>
+              <a:graphicFrameLocks xmlns:a="http://schemas.openxmlformats.org/drawingml/2006/main" noChangeAspect="1"/>
+            </wp:cNvGraphicFramePr>
+            <a:graphic xmlns:a="http://schemas.openxmlformats.org/drawingml/2006/main">
+              <a:graphicData uri="http://schemas.openxmlformats.org/drawingml/2006/picture">
+                <pic:pic xmlns:pic="http://schemas.openxmlformats.org/drawingml/2006/picture">
+                  <pic:nvPicPr>
+                    <pic:cNvPr id="1" name=""/>
+                    <pic:cNvPicPr/>
+                  </pic:nvPicPr>
+                  <pic:blipFill>
+                    <a:blip r:embed="rId17"/>
+                    <a:stretch>
+                      <a:fillRect/>
+                    </a:stretch>
+                  </pic:blipFill>
+                  <pic:spPr>
+                    <a:xfrm>
+                      <a:off x="0" y="0"/>
+                      <a:ext cx="5731510" cy="841375"/>
+                    </a:xfrm>
+                    <a:prstGeom prst="rect">
+                      <a:avLst/>
+                    </a:prstGeom>
+                  </pic:spPr>
+                </pic:pic>
+              </a:graphicData>
+            </a:graphic>
+          </wp:inline>
+        </w:drawing>
+      </w:r>
+    </w:p>
+    <w:p>
+      <w:pPr>
+        <w:pStyle w:val="Caption"/>
+      </w:pPr>
+      <w:r>
+        <w:t xml:space="preserve">Figure </w:t>
+      </w:r>
+      <w:fldSimple w:instr=" SEQ Figure \* ARABIC ">
+        <w:r>
+          <w:rPr>
+            <w:noProof/>
+          </w:rPr>
+          <w:t>6</w:t>
+        </w:r>
+      </w:fldSimple>
+      <w:r>
+        <w:t>: finesPayable changed to 2.0 after dischargeLoan()</w:t>
+      </w:r>
+    </w:p>
+    <w:p>
+      <w:pPr>
+        <w:keepNext/>
+      </w:pPr>
+      <w:r>
+        <w:drawing>
+          <wp:inline distT="0" distB="0" distL="0" distR="0" wp14:anchorId="4AEEC156" wp14:editId="447BD8CF">
+            <wp:extent cx="4782217" cy="1467055"/>
+            <wp:effectExtent l="0" t="0" r="0" b="0"/>
+            <wp:docPr id="10" name="Picture 10"/>
+            <wp:cNvGraphicFramePr>
+              <a:graphicFrameLocks xmlns:a="http://schemas.openxmlformats.org/drawingml/2006/main" noChangeAspect="1"/>
+            </wp:cNvGraphicFramePr>
+            <a:graphic xmlns:a="http://schemas.openxmlformats.org/drawingml/2006/main">
+              <a:graphicData uri="http://schemas.openxmlformats.org/drawingml/2006/picture">
+                <pic:pic xmlns:pic="http://schemas.openxmlformats.org/drawingml/2006/picture">
+                  <pic:nvPicPr>
+                    <pic:cNvPr id="1" name=""/>
+                    <pic:cNvPicPr/>
+                  </pic:nvPicPr>
+                  <pic:blipFill>
+                    <a:blip r:embed="rId18"/>
+                    <a:stretch>
+                      <a:fillRect/>
+                    </a:stretch>
+                  </pic:blipFill>
+                  <pic:spPr>
+                    <a:xfrm>
+                      <a:off x="0" y="0"/>
+                      <a:ext cx="4782217" cy="1467055"/>
+                    </a:xfrm>
+                    <a:prstGeom prst="rect">
+                      <a:avLst/>
+                    </a:prstGeom>
+                  </pic:spPr>
+                </pic:pic>
+              </a:graphicData>
+            </a:graphic>
+          </wp:inline>
+        </w:drawing>
+      </w:r>
+    </w:p>
+    <w:p>
+      <w:pPr>
+        <w:pStyle w:val="Caption"/>
+      </w:pPr>
+      <w:r>
+        <w:t xml:space="preserve">Figure </w:t>
+      </w:r>
+      <w:fldSimple w:instr=" SEQ Figure \* ARABIC ">
+        <w:r>
+          <w:rPr>
+            <w:noProof/>
+          </w:rPr>
+          <w:t>7</w:t>
+        </w:r>
+      </w:fldSimple>
+      <w:r>
+        <w:t>: Automated test results</w:t>
+      </w:r>
+    </w:p>
+    <w:p/>
+    <w:p>
+      <w:pPr>
+        <w:keepNext/>
+      </w:pPr>
+      <w:r>
+        <w:drawing>
+          <wp:inline distT="0" distB="0" distL="0" distR="0" wp14:anchorId="10D23927" wp14:editId="6BE74B35">
+            <wp:extent cx="2343477" cy="2905530"/>
+            <wp:effectExtent l="0" t="0" r="0" b="9525"/>
+            <wp:docPr id="11" name="Picture 11"/>
+            <wp:cNvGraphicFramePr>
+              <a:graphicFrameLocks xmlns:a="http://schemas.openxmlformats.org/drawingml/2006/main" noChangeAspect="1"/>
+            </wp:cNvGraphicFramePr>
+            <a:graphic xmlns:a="http://schemas.openxmlformats.org/drawingml/2006/main">
+              <a:graphicData uri="http://schemas.openxmlformats.org/drawingml/2006/picture">
+                <pic:pic xmlns:pic="http://schemas.openxmlformats.org/drawingml/2006/picture">
+                  <pic:nvPicPr>
+                    <pic:cNvPr id="1" name=""/>
+                    <pic:cNvPicPr/>
+                  </pic:nvPicPr>
+                  <pic:blipFill>
+                    <a:blip r:embed="rId19"/>
+                    <a:stretch>
+                      <a:fillRect/>
+                    </a:stretch>
+                  </pic:blipFill>
+                  <pic:spPr>
+                    <a:xfrm>
+                      <a:off x="0" y="0"/>
+                      <a:ext cx="2343477" cy="2905530"/>
+                    </a:xfrm>
+                    <a:prstGeom prst="rect">
+                      <a:avLst/>
+                    </a:prstGeom>
+                  </pic:spPr>
+                </pic:pic>
+              </a:graphicData>
+            </a:graphic>
+          </wp:inline>
+        </w:drawing>
+      </w:r>
+    </w:p>
+    <w:p>
+      <w:pPr>
+        <w:pStyle w:val="Caption"/>
+      </w:pPr>
+      <w:r>
+        <w:t xml:space="preserve">Figure </w:t>
+      </w:r>
+      <w:fldSimple w:instr=" SEQ Figure \* ARABIC ">
+        <w:r>
+          <w:rPr>
+            <w:noProof/>
+          </w:rPr>
+          <w:t>8</w:t>
+        </w:r>
+      </w:fldSimple>
+      <w:r>
+        <w:t>: Returning two days overdue</w:t>
+      </w:r>
+    </w:p>
+    <w:p>
+      <w:pPr>
+        <w:keepNext/>
+      </w:pPr>
+      <w:r>
+        <w:drawing>
+          <wp:inline distT="0" distB="0" distL="0" distR="0" wp14:anchorId="2F8654BF" wp14:editId="4F6DEB8B">
+            <wp:extent cx="2695951" cy="1267002"/>
+            <wp:effectExtent l="0" t="0" r="0" b="9525"/>
+            <wp:docPr id="12" name="Picture 12"/>
+            <wp:cNvGraphicFramePr>
+              <a:graphicFrameLocks xmlns:a="http://schemas.openxmlformats.org/drawingml/2006/main" noChangeAspect="1"/>
+            </wp:cNvGraphicFramePr>
+            <a:graphic xmlns:a="http://schemas.openxmlformats.org/drawingml/2006/main">
+              <a:graphicData uri="http://schemas.openxmlformats.org/drawingml/2006/picture">
+                <pic:pic xmlns:pic="http://schemas.openxmlformats.org/drawingml/2006/picture">
+                  <pic:nvPicPr>
+                    <pic:cNvPr id="1" name=""/>
+                    <pic:cNvPicPr/>
+                  </pic:nvPicPr>
+                  <pic:blipFill>
+                    <a:blip r:embed="rId20"/>
+                    <a:stretch>
+                      <a:fillRect/>
+                    </a:stretch>
+                  </pic:blipFill>
+                  <pic:spPr>
+                    <a:xfrm>
+                      <a:off x="0" y="0"/>
+                      <a:ext cx="2695951" cy="1267002"/>
+                    </a:xfrm>
+                    <a:prstGeom prst="rect">
+                      <a:avLst/>
+                    </a:prstGeom>
+                  </pic:spPr>
+                </pic:pic>
+              </a:graphicData>
+            </a:graphic>
+          </wp:inline>
+        </w:drawing>
+      </w:r>
+    </w:p>
+    <w:p>
+      <w:pPr>
+        <w:pStyle w:val="Caption"/>
+      </w:pPr>
+      <w:r>
+        <w:t xml:space="preserve">Figure </w:t>
+      </w:r>
+      <w:fldSimple w:instr=" SEQ Figure \* ARABIC ">
+        <w:r>
+          <w:rPr>
+            <w:noProof/>
+          </w:rPr>
+          <w:t>9</w:t>
+        </w:r>
+      </w:fldSimple>
+      <w:r>
+        <w:t>: Patron fines after returning two days overdue</w:t>
       </w:r>
     </w:p>
     <w:p/>
@@ -2458,33 +2856,36 @@
         <w:pStyle w:val="Heading1"/>
       </w:pPr>
       <w:r>
+        <w:lastRenderedPageBreak/>
         <w:t>Regression Testing</w:t>
       </w:r>
     </w:p>
     <w:p>
       <w:r>
-        <w:rPr>
-          <w:rStyle w:val="SubtleEmphasis"/>
-          <w:color w:val="FF0000"/>
-        </w:rPr>
-        <w:t>&lt;</w:t>
-      </w:r>
-      <w:r>
-        <w:rPr>
-          <w:rStyle w:val="SubtleEmphasis"/>
-          <w:color w:val="FF0000"/>
-        </w:rPr>
-        <w:t>Describe regression testing undertaken and anomalous results&gt;</w:t>
+        <w:t>Checked returning on time, one day overdue, having multiple books on loan and returning, and returning a damaged book. Fines appear correct in both display and as accrued to patron in all tests.</w:t>
+      </w:r>
+    </w:p>
+    <w:p>
+      <w:r>
+        <w:t>Note: No</w:t>
+      </w:r>
+      <w:r>
+        <w:t xml:space="preserve"> UI</w:t>
+      </w:r>
+      <w:r>
+        <w:t xml:space="preserve"> display of damage fee after inspection of returned book, raise with </w:t>
+      </w:r>
+      <w:r>
+        <w:t>stakeholders.</w:t>
       </w:r>
     </w:p>
     <w:p/>
     <w:p/>
     <w:p/>
-    <w:p/>
     <w:sectPr>
-      <w:headerReference w:type="default" r:id="rId15"/>
-      <w:footerReference w:type="default" r:id="rId16"/>
-      <w:footerReference w:type="first" r:id="rId17"/>
+      <w:headerReference w:type="default" r:id="rId21"/>
+      <w:footerReference w:type="default" r:id="rId22"/>
+      <w:footerReference w:type="first" r:id="rId23"/>
       <w:pgSz w:w="11906" w:h="16838"/>
       <w:pgMar w:top="1440" w:right="1440" w:bottom="1440" w:left="1440" w:header="708" w:footer="708" w:gutter="0"/>
       <w:cols w:space="708"/>
@@ -4370,7 +4771,7 @@
   <w:rsids>
     <w:rsidRoot w:val="00375AD0"/>
     <w:rsid w:val="00375AD0"/>
-    <w:rsid w:val="00F576A7"/>
+    <w:rsid w:val="00B174C1"/>
   </w:rsids>
   <m:mathPr>
     <m:mathFont m:val="Cambria Math"/>

</xml_diff>